<commit_message>
Create function to make testing
</commit_message>
<xml_diff>
--- a/app/config/ticket.docx
+++ b/app/config/ticket.docx
@@ -7,19 +7,39 @@
         <w:spacing w:line="276" w:lineRule="auto"/>
         <w:rPr>
           <w:rFonts w:eastAsia="Calibri"/>
-          <w:sz w:val="20"/>
-          <w:szCs w:val="20"/>
+          <w:sz w:val="8"/>
+          <w:szCs w:val="8"/>
           <w:lang w:val="en-US" w:eastAsia="en-US"/>
         </w:rPr>
       </w:pPr>
       <w:r>
         <w:rPr>
           <w:rFonts w:eastAsia="Calibri"/>
-          <w:sz w:val="20"/>
-          <w:szCs w:val="20"/>
+          <w:sz w:val="8"/>
+          <w:szCs w:val="8"/>
           <w:lang w:val="en-US" w:eastAsia="en-US"/>
         </w:rPr>
-        <w:t>{% for elem in questions%}</w:t>
+        <w:t xml:space="preserve">{% for </w:t>
+      </w:r>
+      <w:proofErr w:type="spellStart"/>
+      <w:r>
+        <w:rPr>
+          <w:rFonts w:eastAsia="Calibri"/>
+          <w:sz w:val="8"/>
+          <w:szCs w:val="8"/>
+          <w:lang w:val="en-US" w:eastAsia="en-US"/>
+        </w:rPr>
+        <w:t>elem</w:t>
+      </w:r>
+      <w:proofErr w:type="spellEnd"/>
+      <w:r>
+        <w:rPr>
+          <w:rFonts w:eastAsia="Calibri"/>
+          <w:sz w:val="8"/>
+          <w:szCs w:val="8"/>
+          <w:lang w:val="en-US" w:eastAsia="en-US"/>
+        </w:rPr>
+        <w:t xml:space="preserve"> in questions%}</w:t>
       </w:r>
     </w:p>
     <w:tbl>
@@ -49,21 +69,7 @@
                 <w:b/>
                 <w:bCs/>
               </w:rPr>
-              <w:t>ФЕДЕРАЛЬНОЕ ГОСУДАРСТВЕННОЕ БЮДЖЕТНОЕ ОБРАЗОВАТЕЛЬНОЕ УЧРЕЖДЕНИЕ</w:t>
-            </w:r>
-            <w:r>
-              <w:rPr>
-                <w:b/>
-                <w:bCs/>
-              </w:rPr>
-              <w:t xml:space="preserve"> </w:t>
-            </w:r>
-            <w:r>
-              <w:rPr>
-                <w:b/>
-                <w:bCs/>
-              </w:rPr>
-              <w:t>ВЫСШЕГО ОБРАЗОВАНИЯ</w:t>
+              <w:t>ФЕДЕРАЛЬНОЕ ГОСУДАРСТВЕННОЕ БЮДЖЕТНОЕ ОБРАЗОВАТЕЛЬНОЕ УЧРЕЖДЕНИЕ ВЫСШЕГО ОБРАЗОВАНИЯ</w:t>
             </w:r>
           </w:p>
           <w:p>
@@ -107,190 +113,179 @@
           </w:p>
           <w:p/>
           <w:p>
-            <w:pPr>
+            <w:r>
+              <w:t xml:space="preserve">Факультет </w:t>
+            </w:r>
+            <w:r>
+              <w:t>{{</w:t>
+            </w:r>
+            <w:proofErr w:type="spellStart"/>
+            <w:proofErr w:type="gramStart"/>
+            <w:r>
+              <w:t>faculty</w:t>
+            </w:r>
+            <w:proofErr w:type="spellEnd"/>
+            <w:r>
+              <w:t>.</w:t>
+            </w:r>
+            <w:r>
               <w:rPr>
                 <w:lang w:val="en-US"/>
               </w:rPr>
-            </w:pPr>
-            <w:r>
-              <w:t xml:space="preserve">Факультет </w:t>
+              <w:t>upper</w:t>
+            </w:r>
+            <w:proofErr w:type="gramEnd"/>
+            <w:r>
+              <w:t>()</w:t>
+            </w:r>
+            <w:r>
+              <w:t>}}</w:t>
+            </w:r>
+          </w:p>
+          <w:p>
+            <w:r>
+              <w:t>Направление</w:t>
+            </w:r>
+            <w:r>
+              <w:t xml:space="preserve"> </w:t>
+            </w:r>
+            <w:r>
+              <w:t>подготовки</w:t>
+            </w:r>
+            <w:r>
+              <w:t xml:space="preserve"> </w:t>
+            </w:r>
+            <w:r>
+              <w:t>{{</w:t>
             </w:r>
             <w:r>
               <w:rPr>
                 <w:lang w:val="en-US"/>
               </w:rPr>
-              <w:t>{{</w:t>
-            </w:r>
-            <w:r>
-              <w:t>faculty</w:t>
-            </w:r>
-            <w:r>
-              <w:rPr>
-                <w:lang w:val="en-US"/>
-              </w:rPr>
+              <w:t>direct</w:t>
+            </w:r>
+            <w:r>
               <w:t>}}</w:t>
             </w:r>
           </w:p>
           <w:p>
             <w:pPr>
               <w:rPr>
-                <w:lang w:val="en-US"/>
+                <w:u w:val="single"/>
               </w:rPr>
             </w:pPr>
             <w:r>
-              <w:t>Направление</w:t>
-            </w:r>
-            <w:r>
-              <w:rPr>
-                <w:lang w:val="en-US"/>
-              </w:rPr>
-              <w:t xml:space="preserve"> </w:t>
-            </w:r>
-            <w:r>
-              <w:t>подготовки</w:t>
-            </w:r>
-            <w:r>
-              <w:rPr>
-                <w:lang w:val="en-US"/>
-              </w:rPr>
-              <w:t xml:space="preserve"> </w:t>
-            </w:r>
-            <w:r>
-              <w:rPr>
-                <w:lang w:val="en-US"/>
+              <w:rPr>
+                <w:u w:val="single"/>
+              </w:rPr>
+              <w:tab/>
+            </w:r>
+            <w:r>
+              <w:rPr>
+                <w:u w:val="single"/>
+              </w:rPr>
+              <w:tab/>
+            </w:r>
+            <w:r>
+              <w:rPr>
+                <w:u w:val="single"/>
+              </w:rPr>
+              <w:tab/>
+            </w:r>
+            <w:r>
+              <w:rPr>
+                <w:u w:val="single"/>
+              </w:rPr>
+              <w:tab/>
+            </w:r>
+            <w:r>
+              <w:rPr>
+                <w:u w:val="single"/>
+              </w:rPr>
+              <w:tab/>
+            </w:r>
+            <w:r>
+              <w:rPr>
+                <w:u w:val="single"/>
+              </w:rPr>
+              <w:tab/>
+            </w:r>
+            <w:r>
+              <w:rPr>
+                <w:u w:val="single"/>
+              </w:rPr>
+              <w:tab/>
+            </w:r>
+            <w:r>
+              <w:rPr>
+                <w:u w:val="single"/>
+              </w:rPr>
+              <w:tab/>
+            </w:r>
+            <w:r>
+              <w:rPr>
+                <w:u w:val="single"/>
+              </w:rPr>
+              <w:tab/>
+            </w:r>
+            <w:r>
+              <w:rPr>
+                <w:u w:val="single"/>
+              </w:rPr>
+              <w:tab/>
+            </w:r>
+            <w:r>
+              <w:rPr>
+                <w:u w:val="single"/>
               </w:rPr>
               <w:t>{{</w:t>
             </w:r>
             <w:r>
-              <w:rPr>
-                <w:lang w:val="en-US"/>
-              </w:rPr>
-              <w:t>direct</w:t>
-            </w:r>
-            <w:r>
-              <w:rPr>
-                <w:lang w:val="en-US"/>
-              </w:rPr>
-              <w:t>}}</w:t>
-            </w:r>
-          </w:p>
-          <w:p>
-            <w:pPr>
               <w:rPr>
                 <w:u w:val="single"/>
                 <w:lang w:val="en-US"/>
               </w:rPr>
-            </w:pPr>
+              <w:t>learn</w:t>
+            </w:r>
+            <w:r>
+              <w:rPr>
+                <w:u w:val="single"/>
+              </w:rPr>
+              <w:t>_</w:t>
+            </w:r>
             <w:r>
               <w:rPr>
                 <w:u w:val="single"/>
                 <w:lang w:val="en-US"/>
               </w:rPr>
-              <w:tab/>
+              <w:t>year</w:t>
             </w:r>
             <w:r>
               <w:rPr>
                 <w:u w:val="single"/>
-                <w:lang w:val="en-US"/>
-              </w:rPr>
-              <w:tab/>
-            </w:r>
+              </w:rPr>
+              <w:t xml:space="preserve">}} </w:t>
+            </w:r>
+            <w:proofErr w:type="gramStart"/>
             <w:r>
               <w:rPr>
                 <w:u w:val="single"/>
-                <w:lang w:val="en-US"/>
-              </w:rPr>
-              <w:tab/>
+              </w:rPr>
+              <w:t>учебный</w:t>
             </w:r>
             <w:r>
               <w:rPr>
                 <w:u w:val="single"/>
-                <w:lang w:val="en-US"/>
-              </w:rPr>
-              <w:tab/>
+              </w:rPr>
+              <w:t xml:space="preserve">  </w:t>
             </w:r>
             <w:r>
               <w:rPr>
                 <w:u w:val="single"/>
-                <w:lang w:val="en-US"/>
-              </w:rPr>
-              <w:tab/>
-            </w:r>
-            <w:r>
-              <w:rPr>
-                <w:u w:val="single"/>
-                <w:lang w:val="en-US"/>
-              </w:rPr>
-              <w:tab/>
-            </w:r>
-            <w:r>
-              <w:rPr>
-                <w:u w:val="single"/>
-                <w:lang w:val="en-US"/>
-              </w:rPr>
-              <w:tab/>
-            </w:r>
-            <w:r>
-              <w:rPr>
-                <w:u w:val="single"/>
-                <w:lang w:val="en-US"/>
-              </w:rPr>
-              <w:tab/>
-            </w:r>
-            <w:r>
-              <w:rPr>
-                <w:u w:val="single"/>
-                <w:lang w:val="en-US"/>
-              </w:rPr>
-              <w:tab/>
-            </w:r>
-            <w:r>
-              <w:rPr>
-                <w:u w:val="single"/>
-                <w:lang w:val="en-US"/>
-              </w:rPr>
-              <w:tab/>
-            </w:r>
-            <w:r>
-              <w:rPr>
-                <w:u w:val="single"/>
-                <w:lang w:val="en-US"/>
-              </w:rPr>
-              <w:t>{{</w:t>
-            </w:r>
-            <w:r>
-              <w:rPr>
-                <w:u w:val="single"/>
-                <w:lang w:val="en-US"/>
-              </w:rPr>
-              <w:t>learn_year</w:t>
-            </w:r>
-            <w:r>
-              <w:rPr>
-                <w:u w:val="single"/>
-                <w:lang w:val="en-US"/>
-              </w:rPr>
-              <w:t xml:space="preserve">}} </w:t>
-            </w:r>
-            <w:r>
-              <w:rPr>
-                <w:u w:val="single"/>
-              </w:rPr>
-              <w:t>учебный</w:t>
-            </w:r>
-            <w:r>
-              <w:rPr>
-                <w:u w:val="single"/>
-                <w:lang w:val="en-US"/>
-              </w:rPr>
-              <w:t xml:space="preserve">  </w:t>
-            </w:r>
-            <w:r>
-              <w:rPr>
-                <w:u w:val="single"/>
               </w:rPr>
               <w:t>год</w:t>
             </w:r>
+            <w:proofErr w:type="gramEnd"/>
           </w:p>
           <w:p>
             <w:pPr>
@@ -300,7 +295,6 @@
                 <w:bCs/>
                 <w:sz w:val="32"/>
                 <w:szCs w:val="32"/>
-                <w:lang w:val="en-US"/>
               </w:rPr>
             </w:pPr>
             <w:r>
@@ -311,6 +305,46 @@
                 <w:szCs w:val="32"/>
               </w:rPr>
               <w:t>Экзаменационный</w:t>
+            </w:r>
+            <w:r>
+              <w:rPr>
+                <w:b/>
+                <w:bCs/>
+                <w:sz w:val="32"/>
+                <w:szCs w:val="32"/>
+              </w:rPr>
+              <w:t xml:space="preserve"> </w:t>
+            </w:r>
+            <w:r>
+              <w:rPr>
+                <w:b/>
+                <w:bCs/>
+                <w:sz w:val="32"/>
+                <w:szCs w:val="32"/>
+              </w:rPr>
+              <w:t>билет</w:t>
+            </w:r>
+            <w:r>
+              <w:rPr>
+                <w:b/>
+                <w:bCs/>
+                <w:sz w:val="32"/>
+                <w:szCs w:val="32"/>
+              </w:rPr>
+              <w:t xml:space="preserve"> № </w:t>
+            </w:r>
+            <w:proofErr w:type="gramStart"/>
+            <w:r>
+              <w:rPr>
+                <w:b/>
+                <w:bCs/>
+                <w:sz w:val="32"/>
+                <w:szCs w:val="32"/>
+              </w:rPr>
+              <w:t>{{</w:t>
+            </w:r>
+            <w:r>
+              <w:t xml:space="preserve"> </w:t>
             </w:r>
             <w:r>
               <w:rPr>
@@ -320,8 +354,9 @@
                 <w:szCs w:val="32"/>
                 <w:lang w:val="en-US"/>
               </w:rPr>
-              <w:t xml:space="preserve"> </w:t>
-            </w:r>
+              <w:t>loop</w:t>
+            </w:r>
+            <w:proofErr w:type="gramEnd"/>
             <w:r>
               <w:rPr>
                 <w:b/>
@@ -329,7 +364,7 @@
                 <w:sz w:val="32"/>
                 <w:szCs w:val="32"/>
               </w:rPr>
-              <w:t>билет</w:t>
+              <w:t>.</w:t>
             </w:r>
             <w:r>
               <w:rPr>
@@ -339,7 +374,7 @@
                 <w:szCs w:val="32"/>
                 <w:lang w:val="en-US"/>
               </w:rPr>
-              <w:t xml:space="preserve"> № </w:t>
+              <w:t>index</w:t>
             </w:r>
             <w:r>
               <w:rPr>
@@ -347,33 +382,6 @@
                 <w:bCs/>
                 <w:sz w:val="32"/>
                 <w:szCs w:val="32"/>
-                <w:lang w:val="en-US"/>
-              </w:rPr>
-              <w:t>{{</w:t>
-            </w:r>
-            <w:r>
-              <w:rPr>
-                <w:lang w:val="en-US"/>
-              </w:rPr>
-              <w:t xml:space="preserve"> </w:t>
-            </w:r>
-            <w:r>
-              <w:rPr>
-                <w:b/>
-                <w:bCs/>
-                <w:sz w:val="32"/>
-                <w:szCs w:val="32"/>
-                <w:lang w:val="en-US"/>
-              </w:rPr>
-              <w:t>loop.index</w:t>
-            </w:r>
-            <w:r>
-              <w:rPr>
-                <w:b/>
-                <w:bCs/>
-                <w:sz w:val="32"/>
-                <w:szCs w:val="32"/>
-                <w:lang w:val="en-US"/>
               </w:rPr>
               <w:t>}}</w:t>
             </w:r>
@@ -383,7 +391,6 @@
               <w:rPr>
                 <w:b/>
                 <w:bCs/>
-                <w:lang w:val="en-US"/>
               </w:rPr>
             </w:pPr>
           </w:p>
@@ -392,181 +399,222 @@
               <w:jc w:val="center"/>
               <w:rPr>
                 <w:b/>
+              </w:rPr>
+            </w:pPr>
+            <w:r>
+              <w:rPr>
+                <w:b/>
+                <w:bCs/>
+              </w:rPr>
+              <w:t>по</w:t>
+            </w:r>
+            <w:r>
+              <w:rPr>
+                <w:b/>
+                <w:bCs/>
+              </w:rPr>
+              <w:t xml:space="preserve"> </w:t>
+            </w:r>
+            <w:r>
+              <w:rPr>
+                <w:b/>
+                <w:bCs/>
+              </w:rPr>
+              <w:t>дисциплине</w:t>
+            </w:r>
+            <w:r>
+              <w:t xml:space="preserve"> </w:t>
+            </w:r>
+            <w:r>
+              <w:rPr>
+                <w:b/>
+              </w:rPr>
+              <w:t>«</w:t>
+            </w:r>
+            <w:r>
+              <w:rPr>
+                <w:b/>
+              </w:rPr>
+              <w:t>{{</w:t>
+            </w:r>
+            <w:r>
+              <w:rPr>
+                <w:b/>
                 <w:lang w:val="en-US"/>
               </w:rPr>
-            </w:pPr>
-            <w:r>
-              <w:rPr>
-                <w:b/>
-                <w:bCs/>
-              </w:rPr>
-              <w:t>по</w:t>
-            </w:r>
-            <w:r>
-              <w:rPr>
-                <w:b/>
-                <w:bCs/>
+              <w:t>discipline</w:t>
+            </w:r>
+            <w:r>
+              <w:rPr>
+                <w:b/>
+              </w:rPr>
+              <w:t>}</w:t>
+            </w:r>
+            <w:proofErr w:type="gramStart"/>
+            <w:r>
+              <w:rPr>
+                <w:b/>
+              </w:rPr>
+              <w:t>}</w:t>
+            </w:r>
+            <w:r>
+              <w:rPr>
+                <w:b/>
+              </w:rPr>
+              <w:t xml:space="preserve">»      </w:t>
+            </w:r>
+            <w:r>
+              <w:rPr>
+                <w:b/>
+              </w:rPr>
+              <w:t>{</w:t>
+            </w:r>
+            <w:proofErr w:type="gramEnd"/>
+            <w:r>
+              <w:rPr>
+                <w:b/>
+              </w:rPr>
+              <w:t>{</w:t>
+            </w:r>
+            <w:r>
+              <w:rPr>
+                <w:b/>
                 <w:lang w:val="en-US"/>
               </w:rPr>
+              <w:t>course</w:t>
+            </w:r>
+            <w:r>
+              <w:rPr>
+                <w:b/>
+              </w:rPr>
+              <w:t>}}</w:t>
+            </w:r>
+            <w:r>
+              <w:rPr>
+                <w:b/>
+              </w:rPr>
               <w:t xml:space="preserve"> </w:t>
             </w:r>
             <w:r>
               <w:rPr>
                 <w:b/>
-                <w:bCs/>
-              </w:rPr>
-              <w:t>дисциплине</w:t>
+              </w:rPr>
+              <w:t>курс</w:t>
+            </w:r>
+          </w:p>
+          <w:p/>
+          <w:p>
+            <w:r>
+              <w:t>{%</w:t>
+            </w:r>
+            <w:r>
+              <w:t xml:space="preserve"> </w:t>
             </w:r>
             <w:r>
               <w:rPr>
                 <w:lang w:val="en-US"/>
               </w:rPr>
+              <w:t>for</w:t>
+            </w:r>
+            <w:r>
               <w:t xml:space="preserve"> </w:t>
             </w:r>
             <w:r>
               <w:rPr>
-                <w:b/>
                 <w:lang w:val="en-US"/>
               </w:rPr>
-              <w:t>«</w:t>
-            </w:r>
-            <w:r>
-              <w:rPr>
-                <w:b/>
+              <w:t>key</w:t>
+            </w:r>
+            <w:r>
+              <w:t xml:space="preserve">, </w:t>
+            </w:r>
+            <w:r>
+              <w:rPr>
                 <w:lang w:val="en-US"/>
               </w:rPr>
-              <w:t>{{</w:t>
-            </w:r>
-            <w:r>
-              <w:rPr>
-                <w:b/>
+              <w:t>value</w:t>
+            </w:r>
+            <w:r>
+              <w:t xml:space="preserve"> </w:t>
+            </w:r>
+            <w:r>
+              <w:rPr>
                 <w:lang w:val="en-US"/>
               </w:rPr>
-              <w:t>discipline</w:t>
-            </w:r>
-            <w:r>
-              <w:rPr>
-                <w:b/>
+              <w:t>in</w:t>
+            </w:r>
+            <w:r>
+              <w:t xml:space="preserve"> </w:t>
+            </w:r>
+            <w:proofErr w:type="spellStart"/>
+            <w:proofErr w:type="gramStart"/>
+            <w:r>
+              <w:rPr>
                 <w:lang w:val="en-US"/>
               </w:rPr>
-              <w:t>}}</w:t>
-            </w:r>
-            <w:r>
-              <w:rPr>
-                <w:b/>
+              <w:t>elem</w:t>
+            </w:r>
+            <w:proofErr w:type="spellEnd"/>
+            <w:r>
+              <w:t>.</w:t>
+            </w:r>
+            <w:r>
+              <w:rPr>
                 <w:lang w:val="en-US"/>
               </w:rPr>
-              <w:t xml:space="preserve">»      </w:t>
-            </w:r>
-            <w:r>
-              <w:rPr>
-                <w:b/>
-                <w:lang w:val="en-US"/>
-              </w:rPr>
-              <w:t>{{course}}</w:t>
-            </w:r>
-            <w:r>
-              <w:rPr>
-                <w:b/>
-                <w:lang w:val="en-US"/>
-              </w:rPr>
+              <w:t>items</w:t>
+            </w:r>
+            <w:proofErr w:type="gramEnd"/>
+            <w:r>
+              <w:t>()</w:t>
+            </w:r>
+            <w:r>
               <w:t xml:space="preserve"> </w:t>
             </w:r>
             <w:r>
-              <w:rPr>
-                <w:b/>
-              </w:rPr>
-              <w:t>курс</w:t>
+              <w:t>%}</w:t>
             </w:r>
           </w:p>
           <w:p>
-            <w:pPr>
+            <w:r>
+              <w:t>{{</w:t>
+            </w:r>
+            <w:r>
               <w:rPr>
                 <w:lang w:val="en-US"/>
               </w:rPr>
-            </w:pPr>
+              <w:t>key</w:t>
+            </w:r>
+            <w:r>
+              <w:t>}}. {{</w:t>
+            </w:r>
+            <w:r>
+              <w:rPr>
+                <w:lang w:val="en-US"/>
+              </w:rPr>
+              <w:t>value</w:t>
+            </w:r>
+            <w:proofErr w:type="gramStart"/>
+            <w:r>
+              <w:t>}}{</w:t>
+            </w:r>
+            <w:proofErr w:type="gramEnd"/>
+            <w:r>
+              <w:t xml:space="preserve">% </w:t>
+            </w:r>
+            <w:proofErr w:type="spellStart"/>
+            <w:r>
+              <w:rPr>
+                <w:lang w:val="en-US"/>
+              </w:rPr>
+              <w:t>endfor</w:t>
+            </w:r>
+            <w:proofErr w:type="spellEnd"/>
+            <w:r>
+              <w:t xml:space="preserve"> %}</w:t>
+            </w:r>
           </w:p>
-          <w:p>
-            <w:pPr>
-              <w:rPr>
-                <w:lang w:val="en-US"/>
-              </w:rPr>
-            </w:pPr>
-            <w:r>
-              <w:rPr>
-                <w:lang w:val="en-US"/>
-              </w:rPr>
-              <w:t>{%</w:t>
-            </w:r>
-            <w:r>
-              <w:rPr>
-                <w:lang w:val="en-US"/>
-              </w:rPr>
-              <w:t xml:space="preserve"> </w:t>
-            </w:r>
-            <w:r>
-              <w:rPr>
-                <w:lang w:val="en-US"/>
-              </w:rPr>
-              <w:t>for</w:t>
-            </w:r>
-            <w:r>
-              <w:rPr>
-                <w:lang w:val="en-US"/>
-              </w:rPr>
-              <w:t xml:space="preserve"> key, value in </w:t>
-            </w:r>
-            <w:r>
-              <w:rPr>
-                <w:lang w:val="en-US"/>
-              </w:rPr>
-              <w:t>elem</w:t>
-            </w:r>
-            <w:r>
-              <w:rPr>
-                <w:lang w:val="en-US"/>
-              </w:rPr>
-              <w:t>.items()</w:t>
-            </w:r>
-            <w:r>
-              <w:rPr>
-                <w:lang w:val="en-US"/>
-              </w:rPr>
-              <w:t xml:space="preserve"> </w:t>
-            </w:r>
-            <w:r>
-              <w:rPr>
-                <w:lang w:val="en-US"/>
-              </w:rPr>
-              <w:t>%}</w:t>
-            </w:r>
-          </w:p>
-          <w:p>
-            <w:pPr>
-              <w:rPr>
-                <w:lang w:val="en-US"/>
-              </w:rPr>
-            </w:pPr>
-            <w:r>
-              <w:rPr>
-                <w:lang w:val="en-US"/>
-              </w:rPr>
-              <w:t>{{key}}. {{value</w:t>
-            </w:r>
-            <w:r>
-              <w:rPr>
-                <w:lang w:val="en-US"/>
-              </w:rPr>
-              <w:t>}}{% endfor %}</w:t>
-            </w:r>
-          </w:p>
-          <w:p>
-            <w:pPr>
-              <w:rPr>
-                <w:lang w:val="en-US"/>
-              </w:rPr>
-            </w:pPr>
-          </w:p>
+          <w:p/>
           <w:p>
             <w:pPr>
               <w:rPr>
@@ -586,6 +634,13 @@
         </w:tc>
       </w:tr>
     </w:tbl>
+    <w:p>
+      <w:pPr>
+        <w:rPr>
+          <w:lang w:val="en-US"/>
+        </w:rPr>
+      </w:pPr>
+    </w:p>
     <w:p>
       <w:pPr>
         <w:rPr>
@@ -604,11 +659,21 @@
         </w:rPr>
         <w:t xml:space="preserve">not </w:t>
       </w:r>
+      <w:proofErr w:type="spellStart"/>
+      <w:proofErr w:type="gramStart"/>
       <w:r>
         <w:rPr>
           <w:lang w:val="en-US"/>
         </w:rPr>
-        <w:t>loop.index % 2</w:t>
+        <w:t>loop.index</w:t>
+      </w:r>
+      <w:proofErr w:type="spellEnd"/>
+      <w:proofErr w:type="gramEnd"/>
+      <w:r>
+        <w:rPr>
+          <w:lang w:val="en-US"/>
+        </w:rPr>
+        <w:t xml:space="preserve"> % 2</w:t>
       </w:r>
       <w:r>
         <w:rPr>
@@ -633,13 +698,41 @@
           <w:lang w:val="en-US"/>
         </w:rPr>
         <w:lastRenderedPageBreak/>
-        <w:t>{%endif%}</w:t>
+        <w:t>{%endif</w:t>
+      </w:r>
+      <w:proofErr w:type="gramStart"/>
+      <w:r>
+        <w:rPr>
+          <w:lang w:val="en-US"/>
+        </w:rPr>
+        <w:t>%}</w:t>
       </w:r>
       <w:r>
         <w:rPr>
           <w:lang w:val="en-US"/>
         </w:rPr>
-        <w:t>{% endfor %}</w:t>
+        <w:t>{</w:t>
+      </w:r>
+      <w:proofErr w:type="gramEnd"/>
+      <w:r>
+        <w:rPr>
+          <w:lang w:val="en-US"/>
+        </w:rPr>
+        <w:t xml:space="preserve">% </w:t>
+      </w:r>
+      <w:proofErr w:type="spellStart"/>
+      <w:r>
+        <w:rPr>
+          <w:lang w:val="en-US"/>
+        </w:rPr>
+        <w:t>endfor</w:t>
+      </w:r>
+      <w:proofErr w:type="spellEnd"/>
+      <w:r>
+        <w:rPr>
+          <w:lang w:val="en-US"/>
+        </w:rPr>
+        <w:t xml:space="preserve"> %}</w:t>
       </w:r>
     </w:p>
     <w:p>
@@ -1927,6 +2020,7 @@
   <w:style w:type="character" w:default="1" w:styleId="a0">
     <w:name w:val="Default Paragraph Font"/>
     <w:uiPriority w:val="1"/>
+    <w:semiHidden/>
     <w:unhideWhenUsed/>
   </w:style>
   <w:style w:type="table" w:default="1" w:styleId="a1">

</xml_diff>